<commit_message>
color properties and font properties
</commit_message>
<xml_diff>
--- a/CSS/Notes-CSS.docx
+++ b/CSS/Notes-CSS.docx
@@ -8062,14 +8062,430 @@
           <w:lang w:val="en-US"/>
         </w:rPr>
       </w:pPr>
+      <w:r>
+        <w:rPr>
+          <w:lang w:val="en-US"/>
+        </w:rPr>
+        <w:t>Color Properties: we use two types of color properties, the “</w:t>
+      </w:r>
+      <w:r>
+        <w:rPr>
+          <w:lang w:val="en-US"/>
+        </w:rPr>
+        <w:t>background-color</w:t>
+      </w:r>
+      <w:r>
+        <w:rPr>
+          <w:lang w:val="en-US"/>
+        </w:rPr>
+        <w:t xml:space="preserve">” and “color”. The background color property is used to specify the shade/color we want for background, and the color property is used to set the color of the text. </w:t>
+      </w:r>
+    </w:p>
+    <w:p>
+      <w:pPr>
+        <w:rPr>
+          <w:lang w:val="en-US"/>
+        </w:rPr>
+      </w:pPr>
+      <w:r>
+        <w:rPr>
+          <w:lang w:val="en-US"/>
+        </w:rPr>
+        <w:t>Example: Achieve the following using color properties:</w:t>
+      </w:r>
+    </w:p>
+    <w:p>
+      <w:pPr>
+        <w:rPr>
+          <w:lang w:val="en-US"/>
+        </w:rPr>
+      </w:pPr>
+      <w:r>
+        <w:rPr>
+          <w:lang w:val="en-US"/>
+        </w:rPr>
+        <w:drawing>
+          <wp:inline distT="0" distB="0" distL="0" distR="0" wp14:anchorId="61DB9F63" wp14:editId="50CAF359">
+            <wp:extent cx="5731510" cy="2508885"/>
+            <wp:effectExtent l="0" t="0" r="0" b="0"/>
+            <wp:docPr id="1955669263" name="Picture 1" descr="A close up of a line&#10;&#10;Description automatically generated with medium confidence"/>
+            <wp:cNvGraphicFramePr>
+              <a:graphicFrameLocks xmlns:a="http://schemas.openxmlformats.org/drawingml/2006/main" noChangeAspect="1"/>
+            </wp:cNvGraphicFramePr>
+            <a:graphic xmlns:a="http://schemas.openxmlformats.org/drawingml/2006/main">
+              <a:graphicData uri="http://schemas.openxmlformats.org/drawingml/2006/picture">
+                <pic:pic xmlns:pic="http://schemas.openxmlformats.org/drawingml/2006/picture">
+                  <pic:nvPicPr>
+                    <pic:cNvPr id="1955669263" name="Picture 1" descr="A close up of a line&#10;&#10;Description automatically generated with medium confidence"/>
+                    <pic:cNvPicPr/>
+                  </pic:nvPicPr>
+                  <pic:blipFill>
+                    <a:blip r:embed="rId7"/>
+                    <a:stretch>
+                      <a:fillRect/>
+                    </a:stretch>
+                  </pic:blipFill>
+                  <pic:spPr>
+                    <a:xfrm>
+                      <a:off x="0" y="0"/>
+                      <a:ext cx="5731510" cy="2508885"/>
+                    </a:xfrm>
+                    <a:prstGeom prst="rect">
+                      <a:avLst/>
+                    </a:prstGeom>
+                  </pic:spPr>
+                </pic:pic>
+              </a:graphicData>
+            </a:graphic>
+          </wp:inline>
+        </w:drawing>
+      </w:r>
+    </w:p>
+    <w:p>
+      <w:pPr>
+        <w:rPr>
+          <w:lang w:val="en-US"/>
+        </w:rPr>
+      </w:pPr>
+      <w:r>
+        <w:rPr>
+          <w:lang w:val="en-US"/>
+        </w:rPr>
+        <w:t>Code is in CSS folder</w:t>
+      </w:r>
+      <w:r>
+        <w:rPr>
+          <w:lang w:val="en-US"/>
+        </w:rPr>
+        <w:t xml:space="preserve"> in outside index.html and style.css.</w:t>
+      </w:r>
+    </w:p>
+    <w:p>
+      <w:pPr>
+        <w:rPr>
+          <w:lang w:val="en-US"/>
+        </w:rPr>
+      </w:pPr>
+      <w:r>
+        <w:rPr>
+          <w:lang w:val="en-US"/>
+        </w:rPr>
+        <w:t xml:space="preserve">Font Properties: </w:t>
+      </w:r>
+      <w:r>
+        <w:rPr>
+          <w:lang w:val="en-US"/>
+        </w:rPr>
+        <w:t xml:space="preserve">there are different font properties available in CSS, like “font-size”, “font-weight”, “font-family”, etc. “color” is also a type of font property, as it changes the text/font color. </w:t>
+      </w:r>
+    </w:p>
+    <w:p>
+      <w:pPr>
+        <w:pStyle w:val="ListParagraph"/>
+        <w:numPr>
+          <w:ilvl w:val="0"/>
+          <w:numId w:val="5"/>
+        </w:numPr>
+        <w:rPr>
+          <w:lang w:val="en-US"/>
+        </w:rPr>
+      </w:pPr>
+      <w:r>
+        <w:rPr>
+          <w:lang w:val="en-US"/>
+        </w:rPr>
+        <w:t xml:space="preserve">“font-size”: there are different ways in which we can define the font size, such as </w:t>
+      </w:r>
       <w:proofErr w:type="spellStart"/>
       <w:r>
         <w:rPr>
           <w:lang w:val="en-US"/>
         </w:rPr>
-        <w:t>hellow</w:t>
+        <w:t>px</w:t>
       </w:r>
       <w:proofErr w:type="spellEnd"/>
+      <w:r>
+        <w:rPr>
+          <w:lang w:val="en-US"/>
+        </w:rPr>
+        <w:t xml:space="preserve">(pixels), pt(points), </w:t>
+      </w:r>
+      <w:proofErr w:type="spellStart"/>
+      <w:proofErr w:type="gramStart"/>
+      <w:r>
+        <w:rPr>
+          <w:lang w:val="en-US"/>
+        </w:rPr>
+        <w:t>em</w:t>
+      </w:r>
+      <w:proofErr w:type="spellEnd"/>
+      <w:r>
+        <w:rPr>
+          <w:lang w:val="en-US"/>
+        </w:rPr>
+        <w:t>(</w:t>
+      </w:r>
+      <w:proofErr w:type="gramEnd"/>
+      <w:r>
+        <w:rPr>
+          <w:lang w:val="en-US"/>
+        </w:rPr>
+        <w:t>) and rem().</w:t>
+      </w:r>
+    </w:p>
+    <w:p>
+      <w:pPr>
+        <w:pStyle w:val="ListParagraph"/>
+        <w:numPr>
+          <w:ilvl w:val="0"/>
+          <w:numId w:val="6"/>
+        </w:numPr>
+        <w:rPr>
+          <w:lang w:val="en-US"/>
+        </w:rPr>
+      </w:pPr>
+      <w:r>
+        <w:rPr>
+          <w:lang w:val="en-US"/>
+        </w:rPr>
+        <w:lastRenderedPageBreak/>
+        <w:t>1px: 1 pixel is 1/96</w:t>
+      </w:r>
+      <w:r>
+        <w:rPr>
+          <w:vertAlign w:val="superscript"/>
+          <w:lang w:val="en-US"/>
+        </w:rPr>
+        <w:t>th</w:t>
+      </w:r>
+      <w:r>
+        <w:rPr>
+          <w:lang w:val="en-US"/>
+        </w:rPr>
+        <w:t xml:space="preserve"> of an inch. This means around 0.26 mm. This is the size that it takes up as a square pixel.</w:t>
+      </w:r>
+    </w:p>
+    <w:p>
+      <w:pPr>
+        <w:pStyle w:val="ListParagraph"/>
+        <w:numPr>
+          <w:ilvl w:val="0"/>
+          <w:numId w:val="6"/>
+        </w:numPr>
+        <w:rPr>
+          <w:lang w:val="en-US"/>
+        </w:rPr>
+      </w:pPr>
+      <w:r>
+        <w:rPr>
+          <w:lang w:val="en-US"/>
+        </w:rPr>
+        <w:t>1p</w:t>
+      </w:r>
+      <w:r>
+        <w:rPr>
+          <w:lang w:val="en-US"/>
+        </w:rPr>
+        <w:t xml:space="preserve">t: 1 point is the </w:t>
+      </w:r>
+      <w:r>
+        <w:rPr>
+          <w:lang w:val="en-US"/>
+        </w:rPr>
+        <w:t>1/</w:t>
+      </w:r>
+      <w:proofErr w:type="gramStart"/>
+      <w:r>
+        <w:rPr>
+          <w:lang w:val="en-US"/>
+        </w:rPr>
+        <w:t>72</w:t>
+      </w:r>
+      <w:r>
+        <w:rPr>
+          <w:vertAlign w:val="superscript"/>
+          <w:lang w:val="en-US"/>
+        </w:rPr>
+        <w:t>th</w:t>
+      </w:r>
+      <w:proofErr w:type="gramEnd"/>
+      <w:r>
+        <w:rPr>
+          <w:vertAlign w:val="superscript"/>
+          <w:lang w:val="en-US"/>
+        </w:rPr>
+        <w:t xml:space="preserve"> </w:t>
+      </w:r>
+      <w:r>
+        <w:rPr>
+          <w:lang w:val="en-US"/>
+        </w:rPr>
+        <w:t xml:space="preserve">of an inch, this means around 0.35 mm, little bit larger than the pixel. While writing the word document, we use the points, like if font size is selected to be 12, then it represents 12 points. </w:t>
+      </w:r>
+    </w:p>
+    <w:p>
+      <w:pPr>
+        <w:pStyle w:val="ListParagraph"/>
+        <w:numPr>
+          <w:ilvl w:val="0"/>
+          <w:numId w:val="6"/>
+        </w:numPr>
+        <w:rPr>
+          <w:lang w:val="en-US"/>
+        </w:rPr>
+      </w:pPr>
+      <w:r>
+        <w:rPr>
+          <w:lang w:val="en-US"/>
+        </w:rPr>
+        <w:t xml:space="preserve">1em: </w:t>
+      </w:r>
+      <w:proofErr w:type="spellStart"/>
+      <w:r>
+        <w:rPr>
+          <w:lang w:val="en-US"/>
+        </w:rPr>
+        <w:t>em</w:t>
+      </w:r>
+      <w:proofErr w:type="spellEnd"/>
+      <w:r>
+        <w:rPr>
+          <w:lang w:val="en-US"/>
+        </w:rPr>
+        <w:t xml:space="preserve"> is pronounced as “m” letter. This </w:t>
+      </w:r>
+      <w:proofErr w:type="spellStart"/>
+      <w:r>
+        <w:rPr>
+          <w:lang w:val="en-US"/>
+        </w:rPr>
+        <w:t>em</w:t>
+      </w:r>
+      <w:proofErr w:type="spellEnd"/>
+      <w:r>
+        <w:rPr>
+          <w:lang w:val="en-US"/>
+        </w:rPr>
+        <w:t xml:space="preserve"> is 100% of its parent, for example, if we are applying this property as “h1: </w:t>
+      </w:r>
+      <w:r>
+        <w:rPr>
+          <w:lang w:val="en-US"/>
+        </w:rPr>
+        <w:t>{</w:t>
+      </w:r>
+      <w:r>
+        <w:rPr>
+          <w:lang w:val="en-US"/>
+        </w:rPr>
+        <w:t>font-size: 1</w:t>
+      </w:r>
+      <w:r>
+        <w:rPr>
+          <w:lang w:val="en-US"/>
+        </w:rPr>
+        <w:t xml:space="preserve"> </w:t>
+      </w:r>
+      <w:proofErr w:type="spellStart"/>
+      <w:r>
+        <w:rPr>
+          <w:lang w:val="en-US"/>
+        </w:rPr>
+        <w:t>em</w:t>
+      </w:r>
+      <w:proofErr w:type="spellEnd"/>
+      <w:r>
+        <w:rPr>
+          <w:lang w:val="en-US"/>
+        </w:rPr>
+        <w:t>; }</w:t>
+      </w:r>
+      <w:r>
+        <w:rPr>
+          <w:lang w:val="en-US"/>
+        </w:rPr>
+        <w:t xml:space="preserve">” and this h1 is enclosed into the body tag, then it will take up the value related to the body tag, say body tag is having 20px size, so 1 </w:t>
+      </w:r>
+      <w:proofErr w:type="spellStart"/>
+      <w:r>
+        <w:rPr>
+          <w:lang w:val="en-US"/>
+        </w:rPr>
+        <w:t>em</w:t>
+      </w:r>
+      <w:proofErr w:type="spellEnd"/>
+      <w:r>
+        <w:rPr>
+          <w:lang w:val="en-US"/>
+        </w:rPr>
+        <w:t xml:space="preserve"> will be equal to “100% of parent” i.e., 20px, while if we set h1 to 2em, then it will be 2*100% of parent, i.e., 2*20px = 40px.</w:t>
+      </w:r>
+    </w:p>
+    <w:p>
+      <w:pPr>
+        <w:pStyle w:val="ListParagraph"/>
+        <w:numPr>
+          <w:ilvl w:val="0"/>
+          <w:numId w:val="6"/>
+        </w:numPr>
+        <w:rPr>
+          <w:lang w:val="en-US"/>
+        </w:rPr>
+      </w:pPr>
+      <w:r>
+        <w:rPr>
+          <w:lang w:val="en-US"/>
+        </w:rPr>
+        <w:t>1rem: rem is also a relative property, but it is “100% of root</w:t>
+      </w:r>
+      <w:proofErr w:type="gramStart"/>
+      <w:r>
+        <w:rPr>
+          <w:lang w:val="en-US"/>
+        </w:rPr>
+        <w:t>”</w:t>
+      </w:r>
+      <w:proofErr w:type="gramEnd"/>
+      <w:r>
+        <w:rPr>
+          <w:lang w:val="en-US"/>
+        </w:rPr>
+        <w:t xml:space="preserve"> and we know that “html” element is our root element. So, rem takes up the size relative to html element. </w:t>
+      </w:r>
+    </w:p>
+    <w:p>
+      <w:pPr>
+        <w:rPr>
+          <w:lang w:val="en-US"/>
+        </w:rPr>
+      </w:pPr>
+      <w:r>
+        <w:rPr>
+          <w:lang w:val="en-US"/>
+        </w:rPr>
+        <w:t xml:space="preserve">Example of </w:t>
+      </w:r>
+      <w:proofErr w:type="spellStart"/>
+      <w:r>
+        <w:rPr>
+          <w:lang w:val="en-US"/>
+        </w:rPr>
+        <w:t>em</w:t>
+      </w:r>
+      <w:proofErr w:type="spellEnd"/>
+      <w:r>
+        <w:rPr>
+          <w:lang w:val="en-US"/>
+        </w:rPr>
+        <w:t xml:space="preserve"> vs. rem:</w:t>
+      </w:r>
+    </w:p>
+    <w:p>
+      <w:pPr>
+        <w:rPr>
+          <w:lang w:val="en-US"/>
+        </w:rPr>
+      </w:pPr>
     </w:p>
     <w:sectPr>
       <w:pgSz w:w="11906" w:h="16838"/>
@@ -8202,9 +8618,9 @@
     </w:lvl>
   </w:abstractNum>
   <w:abstractNum w:abstractNumId="1" w15:restartNumberingAfterBreak="0">
-    <w:nsid w:val="4699191F"/>
+    <w:nsid w:val="19410F4D"/>
     <w:multiLevelType w:val="hybridMultilevel"/>
-    <w:tmpl w:val="27A08AE6"/>
+    <w:tmpl w:val="C548F782"/>
     <w:lvl w:ilvl="0" w:tplc="4009000F">
       <w:start w:val="1"/>
       <w:numFmt w:val="decimal"/>
@@ -8291,9 +8707,122 @@
     </w:lvl>
   </w:abstractNum>
   <w:abstractNum w:abstractNumId="2" w15:restartNumberingAfterBreak="0">
-    <w:nsid w:val="64BC5CA8"/>
+    <w:nsid w:val="24EB1361"/>
     <w:multiLevelType w:val="hybridMultilevel"/>
-    <w:tmpl w:val="7792BCB4"/>
+    <w:tmpl w:val="2932D008"/>
+    <w:lvl w:ilvl="0" w:tplc="40090001">
+      <w:start w:val="1"/>
+      <w:numFmt w:val="bullet"/>
+      <w:lvlText w:val=""/>
+      <w:lvlJc w:val="left"/>
+      <w:pPr>
+        <w:ind w:left="1440" w:hanging="360"/>
+      </w:pPr>
+      <w:rPr>
+        <w:rFonts w:ascii="Symbol" w:hAnsi="Symbol" w:hint="default"/>
+      </w:rPr>
+    </w:lvl>
+    <w:lvl w:ilvl="1" w:tplc="40090003" w:tentative="1">
+      <w:start w:val="1"/>
+      <w:numFmt w:val="bullet"/>
+      <w:lvlText w:val="o"/>
+      <w:lvlJc w:val="left"/>
+      <w:pPr>
+        <w:ind w:left="2160" w:hanging="360"/>
+      </w:pPr>
+      <w:rPr>
+        <w:rFonts w:ascii="Courier New" w:hAnsi="Courier New" w:cs="Courier New" w:hint="default"/>
+      </w:rPr>
+    </w:lvl>
+    <w:lvl w:ilvl="2" w:tplc="40090005" w:tentative="1">
+      <w:start w:val="1"/>
+      <w:numFmt w:val="bullet"/>
+      <w:lvlText w:val=""/>
+      <w:lvlJc w:val="left"/>
+      <w:pPr>
+        <w:ind w:left="2880" w:hanging="360"/>
+      </w:pPr>
+      <w:rPr>
+        <w:rFonts w:ascii="Wingdings" w:hAnsi="Wingdings" w:hint="default"/>
+      </w:rPr>
+    </w:lvl>
+    <w:lvl w:ilvl="3" w:tplc="40090001" w:tentative="1">
+      <w:start w:val="1"/>
+      <w:numFmt w:val="bullet"/>
+      <w:lvlText w:val=""/>
+      <w:lvlJc w:val="left"/>
+      <w:pPr>
+        <w:ind w:left="3600" w:hanging="360"/>
+      </w:pPr>
+      <w:rPr>
+        <w:rFonts w:ascii="Symbol" w:hAnsi="Symbol" w:hint="default"/>
+      </w:rPr>
+    </w:lvl>
+    <w:lvl w:ilvl="4" w:tplc="40090003" w:tentative="1">
+      <w:start w:val="1"/>
+      <w:numFmt w:val="bullet"/>
+      <w:lvlText w:val="o"/>
+      <w:lvlJc w:val="left"/>
+      <w:pPr>
+        <w:ind w:left="4320" w:hanging="360"/>
+      </w:pPr>
+      <w:rPr>
+        <w:rFonts w:ascii="Courier New" w:hAnsi="Courier New" w:cs="Courier New" w:hint="default"/>
+      </w:rPr>
+    </w:lvl>
+    <w:lvl w:ilvl="5" w:tplc="40090005" w:tentative="1">
+      <w:start w:val="1"/>
+      <w:numFmt w:val="bullet"/>
+      <w:lvlText w:val=""/>
+      <w:lvlJc w:val="left"/>
+      <w:pPr>
+        <w:ind w:left="5040" w:hanging="360"/>
+      </w:pPr>
+      <w:rPr>
+        <w:rFonts w:ascii="Wingdings" w:hAnsi="Wingdings" w:hint="default"/>
+      </w:rPr>
+    </w:lvl>
+    <w:lvl w:ilvl="6" w:tplc="40090001" w:tentative="1">
+      <w:start w:val="1"/>
+      <w:numFmt w:val="bullet"/>
+      <w:lvlText w:val=""/>
+      <w:lvlJc w:val="left"/>
+      <w:pPr>
+        <w:ind w:left="5760" w:hanging="360"/>
+      </w:pPr>
+      <w:rPr>
+        <w:rFonts w:ascii="Symbol" w:hAnsi="Symbol" w:hint="default"/>
+      </w:rPr>
+    </w:lvl>
+    <w:lvl w:ilvl="7" w:tplc="40090003" w:tentative="1">
+      <w:start w:val="1"/>
+      <w:numFmt w:val="bullet"/>
+      <w:lvlText w:val="o"/>
+      <w:lvlJc w:val="left"/>
+      <w:pPr>
+        <w:ind w:left="6480" w:hanging="360"/>
+      </w:pPr>
+      <w:rPr>
+        <w:rFonts w:ascii="Courier New" w:hAnsi="Courier New" w:cs="Courier New" w:hint="default"/>
+      </w:rPr>
+    </w:lvl>
+    <w:lvl w:ilvl="8" w:tplc="40090005" w:tentative="1">
+      <w:start w:val="1"/>
+      <w:numFmt w:val="bullet"/>
+      <w:lvlText w:val=""/>
+      <w:lvlJc w:val="left"/>
+      <w:pPr>
+        <w:ind w:left="7200" w:hanging="360"/>
+      </w:pPr>
+      <w:rPr>
+        <w:rFonts w:ascii="Wingdings" w:hAnsi="Wingdings" w:hint="default"/>
+      </w:rPr>
+    </w:lvl>
+  </w:abstractNum>
+  <w:abstractNum w:abstractNumId="3" w15:restartNumberingAfterBreak="0">
+    <w:nsid w:val="4699191F"/>
+    <w:multiLevelType w:val="hybridMultilevel"/>
+    <w:tmpl w:val="27A08AE6"/>
     <w:lvl w:ilvl="0" w:tplc="4009000F">
       <w:start w:val="1"/>
       <w:numFmt w:val="decimal"/>
@@ -8379,7 +8908,96 @@
       </w:pPr>
     </w:lvl>
   </w:abstractNum>
-  <w:abstractNum w:abstractNumId="3" w15:restartNumberingAfterBreak="0">
+  <w:abstractNum w:abstractNumId="4" w15:restartNumberingAfterBreak="0">
+    <w:nsid w:val="64BC5CA8"/>
+    <w:multiLevelType w:val="hybridMultilevel"/>
+    <w:tmpl w:val="7792BCB4"/>
+    <w:lvl w:ilvl="0" w:tplc="4009000F">
+      <w:start w:val="1"/>
+      <w:numFmt w:val="decimal"/>
+      <w:lvlText w:val="%1."/>
+      <w:lvlJc w:val="left"/>
+      <w:pPr>
+        <w:ind w:left="720" w:hanging="360"/>
+      </w:pPr>
+      <w:rPr>
+        <w:rFonts w:hint="default"/>
+      </w:rPr>
+    </w:lvl>
+    <w:lvl w:ilvl="1" w:tplc="40090019" w:tentative="1">
+      <w:start w:val="1"/>
+      <w:numFmt w:val="lowerLetter"/>
+      <w:lvlText w:val="%2."/>
+      <w:lvlJc w:val="left"/>
+      <w:pPr>
+        <w:ind w:left="1440" w:hanging="360"/>
+      </w:pPr>
+    </w:lvl>
+    <w:lvl w:ilvl="2" w:tplc="4009001B" w:tentative="1">
+      <w:start w:val="1"/>
+      <w:numFmt w:val="lowerRoman"/>
+      <w:lvlText w:val="%3."/>
+      <w:lvlJc w:val="right"/>
+      <w:pPr>
+        <w:ind w:left="2160" w:hanging="180"/>
+      </w:pPr>
+    </w:lvl>
+    <w:lvl w:ilvl="3" w:tplc="4009000F" w:tentative="1">
+      <w:start w:val="1"/>
+      <w:numFmt w:val="decimal"/>
+      <w:lvlText w:val="%4."/>
+      <w:lvlJc w:val="left"/>
+      <w:pPr>
+        <w:ind w:left="2880" w:hanging="360"/>
+      </w:pPr>
+    </w:lvl>
+    <w:lvl w:ilvl="4" w:tplc="40090019" w:tentative="1">
+      <w:start w:val="1"/>
+      <w:numFmt w:val="lowerLetter"/>
+      <w:lvlText w:val="%5."/>
+      <w:lvlJc w:val="left"/>
+      <w:pPr>
+        <w:ind w:left="3600" w:hanging="360"/>
+      </w:pPr>
+    </w:lvl>
+    <w:lvl w:ilvl="5" w:tplc="4009001B" w:tentative="1">
+      <w:start w:val="1"/>
+      <w:numFmt w:val="lowerRoman"/>
+      <w:lvlText w:val="%6."/>
+      <w:lvlJc w:val="right"/>
+      <w:pPr>
+        <w:ind w:left="4320" w:hanging="180"/>
+      </w:pPr>
+    </w:lvl>
+    <w:lvl w:ilvl="6" w:tplc="4009000F" w:tentative="1">
+      <w:start w:val="1"/>
+      <w:numFmt w:val="decimal"/>
+      <w:lvlText w:val="%7."/>
+      <w:lvlJc w:val="left"/>
+      <w:pPr>
+        <w:ind w:left="5040" w:hanging="360"/>
+      </w:pPr>
+    </w:lvl>
+    <w:lvl w:ilvl="7" w:tplc="40090019" w:tentative="1">
+      <w:start w:val="1"/>
+      <w:numFmt w:val="lowerLetter"/>
+      <w:lvlText w:val="%8."/>
+      <w:lvlJc w:val="left"/>
+      <w:pPr>
+        <w:ind w:left="5760" w:hanging="360"/>
+      </w:pPr>
+    </w:lvl>
+    <w:lvl w:ilvl="8" w:tplc="4009001B" w:tentative="1">
+      <w:start w:val="1"/>
+      <w:numFmt w:val="lowerRoman"/>
+      <w:lvlText w:val="%9."/>
+      <w:lvlJc w:val="right"/>
+      <w:pPr>
+        <w:ind w:left="6480" w:hanging="180"/>
+      </w:pPr>
+    </w:lvl>
+  </w:abstractNum>
+  <w:abstractNum w:abstractNumId="5" w15:restartNumberingAfterBreak="0">
     <w:nsid w:val="7996313C"/>
     <w:multiLevelType w:val="hybridMultilevel"/>
     <w:tmpl w:val="2FDA3788"/>
@@ -8493,16 +9111,22 @@
     </w:lvl>
   </w:abstractNum>
   <w:num w:numId="1" w16cid:durableId="549148740">
+    <w:abstractNumId w:val="5"/>
+  </w:num>
+  <w:num w:numId="2" w16cid:durableId="1494564724">
     <w:abstractNumId w:val="3"/>
   </w:num>
-  <w:num w:numId="2" w16cid:durableId="1494564724">
-    <w:abstractNumId w:val="1"/>
-  </w:num>
   <w:num w:numId="3" w16cid:durableId="2080517430">
-    <w:abstractNumId w:val="2"/>
+    <w:abstractNumId w:val="4"/>
   </w:num>
   <w:num w:numId="4" w16cid:durableId="1430660246">
     <w:abstractNumId w:val="0"/>
+  </w:num>
+  <w:num w:numId="5" w16cid:durableId="299265550">
+    <w:abstractNumId w:val="1"/>
+  </w:num>
+  <w:num w:numId="6" w16cid:durableId="330525336">
+    <w:abstractNumId w:val="2"/>
   </w:num>
 </w:numbering>
 </file>

</xml_diff>